<commit_message>
Added Firebase and reworked reg/log
Reworked the register and login pages, also added a connection to Firebase
</commit_message>
<xml_diff>
--- a/app/src/main/java/no/hiof/mariusrb/minkokebok/Documentation/MinKokebok.docx
+++ b/app/src/main/java/no/hiof/mariusrb/minkokebok/Documentation/MinKokebok.docx
@@ -1305,8 +1305,65 @@
         <w:tab/>
         <w:t>TODO: Lage denne siden og lage logikk og utsende</w:t>
       </w:r>
-      <w:bookmarkStart w:id="0" w:name="_GoBack"/>
-      <w:bookmarkEnd w:id="0"/>
+    </w:p>
+    <w:p>
+      <w:pPr>
+        <w:spacing w:line="360" w:lineRule="auto"/>
+        <w:rPr>
+          <w:sz w:val="24"/>
+          <w:szCs w:val="24"/>
+        </w:rPr>
+      </w:pPr>
+    </w:p>
+    <w:p>
+      <w:pPr>
+        <w:spacing w:line="360" w:lineRule="auto"/>
+        <w:rPr>
+          <w:sz w:val="24"/>
+          <w:szCs w:val="24"/>
+        </w:rPr>
+      </w:pPr>
+      <w:r>
+        <w:rPr>
+          <w:sz w:val="24"/>
+          <w:szCs w:val="24"/>
+        </w:rPr>
+        <w:t xml:space="preserve">7 Link til </w:t>
+      </w:r>
+      <w:proofErr w:type="spellStart"/>
+      <w:r>
+        <w:rPr>
+          <w:sz w:val="24"/>
+          <w:szCs w:val="24"/>
+        </w:rPr>
+        <w:t>github</w:t>
+      </w:r>
+      <w:proofErr w:type="spellEnd"/>
+    </w:p>
+    <w:p>
+      <w:pPr>
+        <w:spacing w:line="360" w:lineRule="auto"/>
+        <w:rPr>
+          <w:sz w:val="24"/>
+          <w:szCs w:val="24"/>
+        </w:rPr>
+      </w:pPr>
+      <w:hyperlink r:id="rId7" w:history="1">
+        <w:r>
+          <w:rPr>
+            <w:rStyle w:val="Hyperkobling"/>
+          </w:rPr>
+          <w:t>https://github.com/Mariusrb/Mobilpro</w:t>
+        </w:r>
+        <w:bookmarkStart w:id="0" w:name="_GoBack"/>
+        <w:bookmarkEnd w:id="0"/>
+        <w:r>
+          <w:rPr>
+            <w:rStyle w:val="Hyperkobling"/>
+          </w:rPr>
+          <w:t>grammering_Prosjekt</w:t>
+        </w:r>
+      </w:hyperlink>
     </w:p>
     <w:sectPr>
       <w:pgSz w:w="11906" w:h="16838"/>
@@ -2064,6 +2121,18 @@
     <w:uiPriority w:val="99"/>
     <w:rsid w:val="00595F93"/>
   </w:style>
+  <w:style w:type="character" w:styleId="Hyperkobling">
+    <w:name w:val="Hyperlink"/>
+    <w:basedOn w:val="Standardskriftforavsnitt"/>
+    <w:uiPriority w:val="99"/>
+    <w:semiHidden/>
+    <w:unhideWhenUsed/>
+    <w:rsid w:val="00B15AC9"/>
+    <w:rPr>
+      <w:color w:val="0000FF"/>
+      <w:u w:val="single"/>
+    </w:rPr>
+  </w:style>
 </w:styles>
 </file>
 

</xml_diff>